<commit_message>
Update Meetrapport Intensity snelheid.docx
</commit_message>
<xml_diff>
--- a/meetrapporten/working/Meetrapport Intensity snelheid.docx
+++ b/meetrapporten/working/Meetrapport Intensity snelheid.docx
@@ -198,14 +198,7 @@
           <w:rFonts w:ascii="Quicksand Book" w:eastAsia="Quicksand Book" w:hAnsi="Quicksand Book" w:cs="Quicksand Book"/>
           <w:sz w:val="20"/>
         </w:rPr>
-        <w:t xml:space="preserve"> conversie even snel of sneller is dan de huidige implementatie van dit systeem. Er zal een snelheid test gedaan worden om te kijken of dit waar is of nie</w:t>
-      </w:r>
-      <w:r>
-        <w:rPr>
-          <w:rFonts w:ascii="Quicksand Book" w:eastAsia="Quicksand Book" w:hAnsi="Quicksand Book" w:cs="Quicksand Book"/>
-          <w:sz w:val="20"/>
-        </w:rPr>
-        <w:t>t.</w:t>
+        <w:t xml:space="preserve"> conversie even snel of sneller is dan de huidige implementatie van dit systeem. Er zal een snelheid test gedaan worden om te kijken of dit waar is of niet.</w:t>
       </w:r>
     </w:p>
     <w:p>
@@ -250,14 +243,7 @@
           <w:rFonts w:ascii="Quicksand Book" w:eastAsia="Quicksand Book" w:hAnsi="Quicksand Book" w:cs="Quicksand Book"/>
           <w:sz w:val="20"/>
         </w:rPr>
-        <w:t>We verwachten dat onze methode sneller zal zijn dan de basis implementatie aangezien deze hoogstwaarschijnlijk een ander algoritme zal gebruiken wat uitgebreider is. Dit weten wij alleen niet 100% zeker aangezien we niet weten hoe de basisimpl</w:t>
-      </w:r>
-      <w:r>
-        <w:rPr>
-          <w:rFonts w:ascii="Quicksand Book" w:eastAsia="Quicksand Book" w:hAnsi="Quicksand Book" w:cs="Quicksand Book"/>
-          <w:sz w:val="20"/>
-        </w:rPr>
-        <w:t>ementatie in elkaar zit.</w:t>
+        <w:t>We verwachten dat onze methode sneller zal zijn dan de basis implementatie aangezien deze hoogstwaarschijnlijk een ander algoritme zal gebruiken wat uitgebreider is. Dit weten wij alleen niet 100% zeker aangezien we niet weten hoe de basisimplementatie in elkaar zit.</w:t>
       </w:r>
     </w:p>
     <w:p>
@@ -377,14 +363,7 @@
           <w:rFonts w:ascii="Quicksand Book" w:eastAsia="Quicksand Book" w:hAnsi="Quicksand Book" w:cs="Quicksand Book"/>
           <w:sz w:val="20"/>
         </w:rPr>
-        <w:t xml:space="preserve">() functie van de klok zal aan het begin van deze </w:t>
-      </w:r>
-      <w:r>
-        <w:rPr>
-          <w:rFonts w:ascii="Quicksand Book" w:eastAsia="Quicksand Book" w:hAnsi="Quicksand Book" w:cs="Quicksand Book"/>
-          <w:sz w:val="20"/>
-        </w:rPr>
-        <w:t xml:space="preserve">functie worden opgeroepen worden en nogmaals wanneer deze functie stopt.. Het verschil van deze twee tijden is de uiteindelijk tijd dat de </w:t>
+        <w:t xml:space="preserve">() functie van de klok zal aan het begin van deze functie worden opgeroepen worden en nogmaals wanneer deze functie stopt.. Het verschil van deze twee tijden is de uiteindelijk tijd dat de </w:t>
       </w:r>
       <w:proofErr w:type="spellStart"/>
       <w:r>
@@ -416,14 +395,7 @@
           <w:rFonts w:ascii="Quicksand Book" w:eastAsia="Quicksand Book" w:hAnsi="Quicksand Book" w:cs="Quicksand Book"/>
           <w:sz w:val="20"/>
         </w:rPr>
-        <w:t>-loop 100x gedaan worden. Zo zal het gemiddelde het uiteindelijke verschi</w:t>
-      </w:r>
-      <w:r>
-        <w:rPr>
-          <w:rFonts w:ascii="Quicksand Book" w:eastAsia="Quicksand Book" w:hAnsi="Quicksand Book" w:cs="Quicksand Book"/>
-          <w:sz w:val="20"/>
-        </w:rPr>
-        <w:t>l bepalen.</w:t>
+        <w:t>-loop 100x gedaan worden. Zo zal het gemiddelde het uiteindelijke verschil bepalen.</w:t>
       </w:r>
     </w:p>
     <w:p>
@@ -595,8 +567,6 @@
         </w:rPr>
         <w:t xml:space="preserve"> </w:t>
       </w:r>
-      <w:bookmarkStart w:id="0" w:name="_GoBack"/>
-      <w:bookmarkEnd w:id="0"/>
     </w:p>
     <w:p>
       <w:pPr>
@@ -912,6 +882,76 @@
               </w:rPr>
               <w:t>1072</w:t>
             </w:r>
+          </w:p>
+        </w:tc>
+      </w:tr>
+      <w:tr>
+        <w:tc>
+          <w:tcPr>
+            <w:tcW w:w="2265" w:type="dxa"/>
+          </w:tcPr>
+          <w:p>
+            <w:pPr>
+              <w:rPr>
+                <w:rFonts w:ascii="Arial" w:hAnsi="Arial" w:cs="Arial"/>
+                <w:sz w:val="20"/>
+                <w:szCs w:val="20"/>
+              </w:rPr>
+            </w:pPr>
+            <w:r>
+              <w:rPr>
+                <w:rFonts w:ascii="Arial" w:hAnsi="Arial" w:cs="Arial"/>
+                <w:sz w:val="20"/>
+                <w:szCs w:val="20"/>
+              </w:rPr>
+              <w:t>Gemiddelde</w:t>
+            </w:r>
+          </w:p>
+        </w:tc>
+        <w:tc>
+          <w:tcPr>
+            <w:tcW w:w="2265" w:type="dxa"/>
+          </w:tcPr>
+          <w:p>
+            <w:pPr>
+              <w:rPr>
+                <w:rFonts w:ascii="Arial" w:hAnsi="Arial" w:cs="Arial"/>
+                <w:sz w:val="20"/>
+                <w:szCs w:val="20"/>
+              </w:rPr>
+            </w:pPr>
+            <w:r>
+              <w:rPr>
+                <w:rFonts w:ascii="Arial" w:hAnsi="Arial" w:cs="Arial"/>
+                <w:sz w:val="20"/>
+                <w:szCs w:val="20"/>
+              </w:rPr>
+              <w:t>913.33</w:t>
+            </w:r>
+          </w:p>
+        </w:tc>
+        <w:tc>
+          <w:tcPr>
+            <w:tcW w:w="2266" w:type="dxa"/>
+          </w:tcPr>
+          <w:p>
+            <w:pPr>
+              <w:rPr>
+                <w:rFonts w:ascii="Arial" w:hAnsi="Arial" w:cs="Arial"/>
+                <w:sz w:val="20"/>
+                <w:szCs w:val="20"/>
+              </w:rPr>
+            </w:pPr>
+            <w:r>
+              <w:rPr>
+                <w:rFonts w:ascii="Arial" w:hAnsi="Arial" w:cs="Arial"/>
+                <w:sz w:val="20"/>
+                <w:szCs w:val="20"/>
+              </w:rPr>
+              <w:t>1089.67</w:t>
+            </w:r>
+            <w:bookmarkStart w:id="0" w:name="_GoBack"/>
+            <w:bookmarkEnd w:id="0"/>
           </w:p>
         </w:tc>
       </w:tr>

</xml_diff>